<commit_message>
Chapter 1 - Finished
From the reason whyto learn programming and python to the architeture of computers and how they work, this first chapter made me remenber why i`m doing all this!
</commit_message>
<xml_diff>
--- a/Lesson 1/Chapter 1.docx
+++ b/Lesson 1/Chapter 1.docx
@@ -9,44 +9,37 @@
           <w:bCs/>
           <w:sz w:val="36"/>
           <w:szCs w:val="36"/>
-        </w:rPr>
-      </w:pPr>
-      <w:proofErr w:type="spellStart"/>
+          <w:lang w:val="en-US"/>
+        </w:rPr>
+      </w:pPr>
       <w:r>
         <w:rPr>
           <w:b/>
           <w:bCs/>
           <w:sz w:val="36"/>
           <w:szCs w:val="36"/>
-        </w:rPr>
-        <w:t>Chapter</w:t>
-      </w:r>
-      <w:proofErr w:type="spellEnd"/>
-      <w:r>
+          <w:lang w:val="en-US"/>
+        </w:rPr>
+        <w:t xml:space="preserve">Chapter 1 </w:t>
+      </w:r>
+    </w:p>
+    <w:p>
+      <w:pPr>
         <w:rPr>
           <w:b/>
           <w:bCs/>
           <w:sz w:val="36"/>
           <w:szCs w:val="36"/>
-        </w:rPr>
-        <w:t xml:space="preserve"> 1 </w:t>
-      </w:r>
-    </w:p>
-    <w:p>
-      <w:pPr>
+          <w:lang w:val="en-US"/>
+        </w:rPr>
+      </w:pPr>
+      <w:r>
         <w:rPr>
           <w:b/>
           <w:bCs/>
           <w:sz w:val="36"/>
           <w:szCs w:val="36"/>
-        </w:rPr>
-      </w:pPr>
-      <w:r>
-        <w:rPr>
-          <w:b/>
-          <w:bCs/>
-          <w:sz w:val="36"/>
-          <w:szCs w:val="36"/>
+          <w:lang w:val="en-US"/>
         </w:rPr>
         <w:t xml:space="preserve">Part 1 </w:t>
       </w:r>
@@ -56,13 +49,14 @@
         <w:rPr>
           <w:sz w:val="24"/>
           <w:szCs w:val="24"/>
-        </w:rPr>
-      </w:pPr>
-      <w:proofErr w:type="spellStart"/>
-      <w:r>
-        <w:rPr>
-          <w:sz w:val="24"/>
-          <w:szCs w:val="24"/>
+          <w:lang w:val="en-US"/>
+        </w:rPr>
+      </w:pPr>
+      <w:r>
+        <w:rPr>
+          <w:sz w:val="24"/>
+          <w:szCs w:val="24"/>
+          <w:lang w:val="en-US"/>
         </w:rPr>
         <w:t>Progr</w:t>
       </w:r>
@@ -70,6 +64,7 @@
         <w:rPr>
           <w:sz w:val="24"/>
           <w:szCs w:val="24"/>
+          <w:lang w:val="en-US"/>
         </w:rPr>
         <w:t>a</w:t>
       </w:r>
@@ -77,22 +72,15 @@
         <w:rPr>
           <w:sz w:val="24"/>
           <w:szCs w:val="24"/>
-        </w:rPr>
-        <w:t>mmers</w:t>
-      </w:r>
-      <w:proofErr w:type="spellEnd"/>
-      <w:r>
-        <w:rPr>
-          <w:sz w:val="24"/>
-          <w:szCs w:val="24"/>
-        </w:rPr>
-        <w:t xml:space="preserve"> </w:t>
-      </w:r>
-      <w:proofErr w:type="spellStart"/>
-      <w:r>
-        <w:rPr>
-          <w:sz w:val="24"/>
-          <w:szCs w:val="24"/>
+          <w:lang w:val="en-US"/>
+        </w:rPr>
+        <w:t xml:space="preserve">mmers </w:t>
+      </w:r>
+      <w:r>
+        <w:rPr>
+          <w:sz w:val="24"/>
+          <w:szCs w:val="24"/>
+          <w:lang w:val="en-US"/>
         </w:rPr>
         <w:t>a</w:t>
       </w:r>
@@ -100,26 +88,10 @@
         <w:rPr>
           <w:sz w:val="24"/>
           <w:szCs w:val="24"/>
-        </w:rPr>
-        <w:t>nticipate</w:t>
-      </w:r>
-      <w:proofErr w:type="spellEnd"/>
-      <w:r>
-        <w:rPr>
-          <w:sz w:val="24"/>
-          <w:szCs w:val="24"/>
-        </w:rPr>
-        <w:t xml:space="preserve"> </w:t>
-      </w:r>
-      <w:proofErr w:type="spellStart"/>
-      <w:r>
-        <w:rPr>
-          <w:sz w:val="24"/>
-          <w:szCs w:val="24"/>
-        </w:rPr>
-        <w:t>Needs</w:t>
-      </w:r>
-      <w:proofErr w:type="spellEnd"/>
+          <w:lang w:val="en-US"/>
+        </w:rPr>
+        <w:t>nticipate Needs</w:t>
+      </w:r>
     </w:p>
     <w:p>
       <w:pPr>
@@ -354,7 +326,6 @@
           <w:bCs/>
           <w:sz w:val="36"/>
           <w:szCs w:val="36"/>
-          <w:u w:val="single"/>
           <w:lang w:val="en-US"/>
         </w:rPr>
       </w:pPr>
@@ -376,8 +347,570 @@
           <w:szCs w:val="36"/>
           <w:lang w:val="en-US"/>
         </w:rPr>
-        <w:t xml:space="preserve"> …</w:t>
-      </w:r>
+        <w:t xml:space="preserve"> </w:t>
+      </w:r>
+    </w:p>
+    <w:p>
+      <w:pPr>
+        <w:rPr>
+          <w:sz w:val="32"/>
+          <w:szCs w:val="32"/>
+          <w:lang w:val="en-US"/>
+        </w:rPr>
+      </w:pPr>
+      <w:r>
+        <w:rPr>
+          <w:sz w:val="32"/>
+          <w:szCs w:val="32"/>
+          <w:lang w:val="en-US"/>
+        </w:rPr>
+        <w:t>Hardware Architecture</w:t>
+      </w:r>
+    </w:p>
+    <w:p>
+      <w:pPr>
+        <w:rPr>
+          <w:sz w:val="24"/>
+          <w:szCs w:val="24"/>
+          <w:lang w:val="en-US"/>
+        </w:rPr>
+      </w:pPr>
+      <w:r>
+        <w:rPr>
+          <w:sz w:val="24"/>
+          <w:szCs w:val="24"/>
+          <w:u w:val="single"/>
+          <w:lang w:val="en-US"/>
+        </w:rPr>
+        <w:drawing>
+          <wp:inline distT="0" distB="0" distL="0" distR="0" wp14:anchorId="19CC12BF" wp14:editId="38A88783">
+            <wp:extent cx="3248025" cy="3021117"/>
+            <wp:effectExtent l="0" t="0" r="0" b="8255"/>
+            <wp:docPr id="1" name="Imagem 1" descr="Diagrama&#10;&#10;Descrição gerada automaticamente"/>
+            <wp:cNvGraphicFramePr>
+              <a:graphicFrameLocks xmlns:a="http://schemas.openxmlformats.org/drawingml/2006/main" noChangeAspect="1"/>
+            </wp:cNvGraphicFramePr>
+            <a:graphic xmlns:a="http://schemas.openxmlformats.org/drawingml/2006/main">
+              <a:graphicData uri="http://schemas.openxmlformats.org/drawingml/2006/picture">
+                <pic:pic xmlns:pic="http://schemas.openxmlformats.org/drawingml/2006/picture">
+                  <pic:nvPicPr>
+                    <pic:cNvPr id="1" name="Imagem 1" descr="Diagrama&#10;&#10;Descrição gerada automaticamente"/>
+                    <pic:cNvPicPr/>
+                  </pic:nvPicPr>
+                  <pic:blipFill>
+                    <a:blip r:embed="rId5"/>
+                    <a:stretch>
+                      <a:fillRect/>
+                    </a:stretch>
+                  </pic:blipFill>
+                  <pic:spPr>
+                    <a:xfrm>
+                      <a:off x="0" y="0"/>
+                      <a:ext cx="3254458" cy="3027101"/>
+                    </a:xfrm>
+                    <a:prstGeom prst="rect">
+                      <a:avLst/>
+                    </a:prstGeom>
+                  </pic:spPr>
+                </pic:pic>
+              </a:graphicData>
+            </a:graphic>
+          </wp:inline>
+        </w:drawing>
+      </w:r>
+    </w:p>
+    <w:p>
+      <w:pPr>
+        <w:rPr>
+          <w:sz w:val="24"/>
+          <w:szCs w:val="24"/>
+          <w:lang w:val="en-US"/>
+        </w:rPr>
+      </w:pPr>
+      <w:r>
+        <w:rPr>
+          <w:sz w:val="24"/>
+          <w:szCs w:val="24"/>
+          <w:lang w:val="en-US"/>
+        </w:rPr>
+        <w:lastRenderedPageBreak/>
+        <w:t>The CPU as</w:t>
+      </w:r>
+      <w:r>
+        <w:rPr>
+          <w:sz w:val="24"/>
+          <w:szCs w:val="24"/>
+          <w:lang w:val="en-US"/>
+        </w:rPr>
+        <w:t>ks the Main Memory “what you want me to do next?”, the MM gets inside de SM data that answer CPD`s question.</w:t>
+      </w:r>
+    </w:p>
+    <w:p>
+      <w:pPr>
+        <w:rPr>
+          <w:sz w:val="24"/>
+          <w:szCs w:val="24"/>
+          <w:lang w:val="en-US"/>
+        </w:rPr>
+      </w:pPr>
+      <w:r>
+        <w:rPr>
+          <w:sz w:val="24"/>
+          <w:szCs w:val="24"/>
+          <w:lang w:val="en-US"/>
+        </w:rPr>
+        <w:t xml:space="preserve">The machine language </w:t>
+      </w:r>
+      <w:r>
+        <w:rPr>
+          <w:sz w:val="24"/>
+          <w:szCs w:val="24"/>
+          <w:lang w:val="en-US"/>
+        </w:rPr>
+        <w:t>is difficult to learn, python will give us the chance to build programs and the compiler translate it to Machine language.</w:t>
+      </w:r>
+    </w:p>
+    <w:p>
+      <w:pPr>
+        <w:rPr>
+          <w:sz w:val="24"/>
+          <w:szCs w:val="24"/>
+          <w:lang w:val="en-US"/>
+        </w:rPr>
+      </w:pPr>
+    </w:p>
+    <w:p>
+      <w:pPr>
+        <w:rPr>
+          <w:b/>
+          <w:bCs/>
+          <w:sz w:val="36"/>
+          <w:szCs w:val="36"/>
+          <w:lang w:val="en-US"/>
+        </w:rPr>
+      </w:pPr>
+      <w:r>
+        <w:rPr>
+          <w:b/>
+          <w:bCs/>
+          <w:sz w:val="36"/>
+          <w:szCs w:val="36"/>
+          <w:lang w:val="en-US"/>
+        </w:rPr>
+        <w:t>Part 3</w:t>
+      </w:r>
+    </w:p>
+    <w:p>
+      <w:pPr>
+        <w:rPr>
+          <w:sz w:val="32"/>
+          <w:szCs w:val="32"/>
+          <w:lang w:val="en-US"/>
+        </w:rPr>
+      </w:pPr>
+      <w:r>
+        <w:rPr>
+          <w:sz w:val="32"/>
+          <w:szCs w:val="32"/>
+          <w:lang w:val="en-US"/>
+        </w:rPr>
+        <w:t>Python as a Language</w:t>
+      </w:r>
+    </w:p>
+    <w:p>
+      <w:pPr>
+        <w:rPr>
+          <w:sz w:val="24"/>
+          <w:szCs w:val="24"/>
+          <w:lang w:val="en-US"/>
+        </w:rPr>
+      </w:pPr>
+      <w:r>
+        <w:rPr>
+          <w:sz w:val="24"/>
+          <w:szCs w:val="24"/>
+          <w:lang w:val="en-US"/>
+        </w:rPr>
+        <w:t xml:space="preserve">Syntax Errors are more common than kids learning to talk. </w:t>
+      </w:r>
+      <w:proofErr w:type="gramStart"/>
+      <w:r>
+        <w:rPr>
+          <w:sz w:val="24"/>
+          <w:szCs w:val="24"/>
+          <w:lang w:val="en-US"/>
+        </w:rPr>
+        <w:t>So</w:t>
+      </w:r>
+      <w:proofErr w:type="gramEnd"/>
+      <w:r>
+        <w:rPr>
+          <w:sz w:val="24"/>
+          <w:szCs w:val="24"/>
+          <w:lang w:val="en-US"/>
+        </w:rPr>
+        <w:t xml:space="preserve"> we need to learn and as kids do the best way to do it is </w:t>
+      </w:r>
+      <w:r>
+        <w:rPr>
+          <w:sz w:val="24"/>
+          <w:szCs w:val="24"/>
+          <w:lang w:val="en-US"/>
+        </w:rPr>
+        <w:t>failing.</w:t>
+      </w:r>
+    </w:p>
+    <w:p>
+      <w:pPr>
+        <w:rPr>
+          <w:b/>
+          <w:bCs/>
+          <w:sz w:val="36"/>
+          <w:szCs w:val="36"/>
+          <w:lang w:val="en-US"/>
+        </w:rPr>
+      </w:pPr>
+      <w:r>
+        <w:rPr>
+          <w:b/>
+          <w:bCs/>
+          <w:sz w:val="36"/>
+          <w:szCs w:val="36"/>
+          <w:lang w:val="en-US"/>
+        </w:rPr>
+        <w:t xml:space="preserve">Part </w:t>
+      </w:r>
+      <w:r>
+        <w:rPr>
+          <w:b/>
+          <w:bCs/>
+          <w:sz w:val="36"/>
+          <w:szCs w:val="36"/>
+          <w:lang w:val="en-US"/>
+        </w:rPr>
+        <w:t>4</w:t>
+      </w:r>
+    </w:p>
+    <w:p>
+      <w:pPr>
+        <w:rPr>
+          <w:sz w:val="32"/>
+          <w:szCs w:val="32"/>
+          <w:lang w:val="en-US"/>
+        </w:rPr>
+      </w:pPr>
+      <w:r>
+        <w:rPr>
+          <w:sz w:val="32"/>
+          <w:szCs w:val="32"/>
+          <w:lang w:val="en-US"/>
+        </w:rPr>
+        <w:t>Elements of Python</w:t>
+      </w:r>
+    </w:p>
+    <w:p>
+      <w:pPr>
+        <w:rPr>
+          <w:sz w:val="24"/>
+          <w:szCs w:val="24"/>
+          <w:lang w:val="en-US"/>
+        </w:rPr>
+      </w:pPr>
+      <w:r>
+        <w:rPr>
+          <w:sz w:val="24"/>
+          <w:szCs w:val="24"/>
+          <w:lang w:val="en-US"/>
+        </w:rPr>
+        <w:t>Reserved Words are expressions that you can`t use out of context, is a pre-defined vocabulary that has a special meaning. You`re not allowed to use these words for any other purpose than the purpose that Python wants, been a part of a “contract”.</w:t>
+      </w:r>
+    </w:p>
+    <w:p>
+      <w:pPr>
+        <w:rPr>
+          <w:sz w:val="24"/>
+          <w:szCs w:val="24"/>
+          <w:lang w:val="en-US"/>
+        </w:rPr>
+      </w:pPr>
+      <w:r>
+        <w:rPr>
+          <w:sz w:val="24"/>
+          <w:szCs w:val="24"/>
+          <w:lang w:val="en-US"/>
+        </w:rPr>
+        <w:drawing>
+          <wp:inline distT="0" distB="0" distL="0" distR="0" wp14:anchorId="4C889B86" wp14:editId="1B6B358C">
+            <wp:extent cx="4809677" cy="1954530"/>
+            <wp:effectExtent l="0" t="0" r="0" b="7620"/>
+            <wp:docPr id="2" name="Imagem 2" descr="Linha do tempo&#10;&#10;Descrição gerada automaticamente com confiança média"/>
+            <wp:cNvGraphicFramePr>
+              <a:graphicFrameLocks xmlns:a="http://schemas.openxmlformats.org/drawingml/2006/main" noChangeAspect="1"/>
+            </wp:cNvGraphicFramePr>
+            <a:graphic xmlns:a="http://schemas.openxmlformats.org/drawingml/2006/main">
+              <a:graphicData uri="http://schemas.openxmlformats.org/drawingml/2006/picture">
+                <pic:pic xmlns:pic="http://schemas.openxmlformats.org/drawingml/2006/picture">
+                  <pic:nvPicPr>
+                    <pic:cNvPr id="2" name="Imagem 2" descr="Linha do tempo&#10;&#10;Descrição gerada automaticamente com confiança média"/>
+                    <pic:cNvPicPr/>
+                  </pic:nvPicPr>
+                  <pic:blipFill>
+                    <a:blip r:embed="rId6"/>
+                    <a:stretch>
+                      <a:fillRect/>
+                    </a:stretch>
+                  </pic:blipFill>
+                  <pic:spPr>
+                    <a:xfrm>
+                      <a:off x="0" y="0"/>
+                      <a:ext cx="4814446" cy="1956468"/>
+                    </a:xfrm>
+                    <a:prstGeom prst="rect">
+                      <a:avLst/>
+                    </a:prstGeom>
+                  </pic:spPr>
+                </pic:pic>
+              </a:graphicData>
+            </a:graphic>
+          </wp:inline>
+        </w:drawing>
+      </w:r>
+    </w:p>
+    <w:p>
+      <w:pPr>
+        <w:rPr>
+          <w:sz w:val="32"/>
+          <w:szCs w:val="32"/>
+          <w:lang w:val="en-US"/>
+        </w:rPr>
+      </w:pPr>
+      <w:r>
+        <w:rPr>
+          <w:sz w:val="32"/>
+          <w:szCs w:val="32"/>
+          <w:lang w:val="en-US"/>
+        </w:rPr>
+        <w:t>Python Scripts</w:t>
+      </w:r>
+    </w:p>
+    <w:p>
+      <w:pPr>
+        <w:rPr>
+          <w:sz w:val="24"/>
+          <w:szCs w:val="24"/>
+          <w:lang w:val="en-US"/>
+        </w:rPr>
+      </w:pPr>
+      <w:proofErr w:type="spellStart"/>
+      <w:r>
+        <w:rPr>
+          <w:sz w:val="24"/>
+          <w:szCs w:val="24"/>
+          <w:lang w:val="en-US"/>
+        </w:rPr>
+        <w:t>Criating</w:t>
+      </w:r>
+      <w:proofErr w:type="spellEnd"/>
+      <w:r>
+        <w:rPr>
+          <w:sz w:val="24"/>
+          <w:szCs w:val="24"/>
+          <w:lang w:val="en-US"/>
+        </w:rPr>
+        <w:t xml:space="preserve"> the Scripts make easier to build the logic behind de problem. </w:t>
+      </w:r>
+      <w:proofErr w:type="gramStart"/>
+      <w:r>
+        <w:rPr>
+          <w:sz w:val="24"/>
+          <w:szCs w:val="24"/>
+          <w:lang w:val="en-US"/>
+        </w:rPr>
+        <w:t>So</w:t>
+      </w:r>
+      <w:proofErr w:type="gramEnd"/>
+      <w:r>
+        <w:rPr>
+          <w:sz w:val="24"/>
+          <w:szCs w:val="24"/>
+          <w:lang w:val="en-US"/>
+        </w:rPr>
+        <w:t xml:space="preserve"> we`re giving Python a script!</w:t>
+      </w:r>
+    </w:p>
+    <w:p>
+      <w:pPr>
+        <w:rPr>
+          <w:sz w:val="24"/>
+          <w:szCs w:val="24"/>
+          <w:lang w:val="en-US"/>
+        </w:rPr>
+      </w:pPr>
+      <w:proofErr w:type="gramStart"/>
+      <w:r>
+        <w:rPr>
+          <w:sz w:val="24"/>
+          <w:szCs w:val="24"/>
+          <w:lang w:val="en-US"/>
+        </w:rPr>
+        <w:t>So</w:t>
+      </w:r>
+      <w:proofErr w:type="gramEnd"/>
+      <w:r>
+        <w:rPr>
+          <w:sz w:val="24"/>
+          <w:szCs w:val="24"/>
+          <w:lang w:val="en-US"/>
+        </w:rPr>
+        <w:t xml:space="preserve"> we have to add the “.</w:t>
+      </w:r>
+      <w:proofErr w:type="spellStart"/>
+      <w:r>
+        <w:rPr>
+          <w:sz w:val="24"/>
+          <w:szCs w:val="24"/>
+          <w:lang w:val="en-US"/>
+        </w:rPr>
+        <w:t>py</w:t>
+      </w:r>
+      <w:proofErr w:type="spellEnd"/>
+      <w:r>
+        <w:rPr>
+          <w:sz w:val="24"/>
+          <w:szCs w:val="24"/>
+          <w:lang w:val="en-US"/>
+        </w:rPr>
+        <w:t>” suffix at the end of the file.</w:t>
+      </w:r>
+    </w:p>
+    <w:p>
+      <w:pPr>
+        <w:rPr>
+          <w:sz w:val="24"/>
+          <w:szCs w:val="24"/>
+          <w:lang w:val="en-US"/>
+        </w:rPr>
+      </w:pPr>
+      <w:r>
+        <w:rPr>
+          <w:sz w:val="24"/>
+          <w:szCs w:val="24"/>
+          <w:lang w:val="en-US"/>
+        </w:rPr>
+        <w:t>- INTERACTIVE PYTHON – You type directly to Python one line at a time, and it responds</w:t>
+      </w:r>
+    </w:p>
+    <w:p>
+      <w:pPr>
+        <w:rPr>
+          <w:sz w:val="24"/>
+          <w:szCs w:val="24"/>
+          <w:lang w:val="en-US"/>
+        </w:rPr>
+      </w:pPr>
+      <w:r>
+        <w:rPr>
+          <w:sz w:val="24"/>
+          <w:szCs w:val="24"/>
+          <w:lang w:val="en-US"/>
+        </w:rPr>
+        <w:t>- SCRIPT – You enter a sequence of statements (lines) into a file using a text editor and tell Python to execute the statements in the file.</w:t>
+      </w:r>
+    </w:p>
+    <w:p>
+      <w:pPr>
+        <w:rPr>
+          <w:sz w:val="32"/>
+          <w:szCs w:val="32"/>
+          <w:lang w:val="en-US"/>
+        </w:rPr>
+      </w:pPr>
+    </w:p>
+    <w:p>
+      <w:pPr>
+        <w:rPr>
+          <w:sz w:val="32"/>
+          <w:szCs w:val="32"/>
+          <w:lang w:val="en-US"/>
+        </w:rPr>
+      </w:pPr>
+      <w:r>
+        <w:rPr>
+          <w:sz w:val="32"/>
+          <w:szCs w:val="32"/>
+          <w:lang w:val="en-US"/>
+        </w:rPr>
+        <w:lastRenderedPageBreak/>
+        <w:t>Intro to conditions and loops p</w:t>
+      </w:r>
+      <w:r>
+        <w:rPr>
+          <w:sz w:val="32"/>
+          <w:szCs w:val="32"/>
+          <w:lang w:val="en-US"/>
+        </w:rPr>
+        <w:t xml:space="preserve">atterns </w:t>
+      </w:r>
+    </w:p>
+    <w:p>
+      <w:pPr>
+        <w:rPr>
+          <w:sz w:val="24"/>
+          <w:szCs w:val="24"/>
+          <w:lang w:val="en-US"/>
+        </w:rPr>
+      </w:pPr>
+      <w:r>
+        <w:rPr>
+          <w:sz w:val="24"/>
+          <w:szCs w:val="24"/>
+          <w:lang w:val="en-US"/>
+        </w:rPr>
+        <w:drawing>
+          <wp:inline distT="0" distB="0" distL="0" distR="0" wp14:anchorId="76B3E962" wp14:editId="284EB90A">
+            <wp:extent cx="5400040" cy="2751455"/>
+            <wp:effectExtent l="0" t="0" r="0" b="0"/>
+            <wp:docPr id="3" name="Imagem 3" descr="Uma imagem contendo Diagrama&#10;&#10;Descrição gerada automaticamente"/>
+            <wp:cNvGraphicFramePr>
+              <a:graphicFrameLocks xmlns:a="http://schemas.openxmlformats.org/drawingml/2006/main" noChangeAspect="1"/>
+            </wp:cNvGraphicFramePr>
+            <a:graphic xmlns:a="http://schemas.openxmlformats.org/drawingml/2006/main">
+              <a:graphicData uri="http://schemas.openxmlformats.org/drawingml/2006/picture">
+                <pic:pic xmlns:pic="http://schemas.openxmlformats.org/drawingml/2006/picture">
+                  <pic:nvPicPr>
+                    <pic:cNvPr id="3" name="Imagem 3" descr="Uma imagem contendo Diagrama&#10;&#10;Descrição gerada automaticamente"/>
+                    <pic:cNvPicPr/>
+                  </pic:nvPicPr>
+                  <pic:blipFill>
+                    <a:blip r:embed="rId7"/>
+                    <a:stretch>
+                      <a:fillRect/>
+                    </a:stretch>
+                  </pic:blipFill>
+                  <pic:spPr>
+                    <a:xfrm>
+                      <a:off x="0" y="0"/>
+                      <a:ext cx="5400040" cy="2751455"/>
+                    </a:xfrm>
+                    <a:prstGeom prst="rect">
+                      <a:avLst/>
+                    </a:prstGeom>
+                  </pic:spPr>
+                </pic:pic>
+              </a:graphicData>
+            </a:graphic>
+          </wp:inline>
+        </w:drawing>
+      </w:r>
+    </w:p>
+    <w:p>
+      <w:pPr>
+        <w:rPr>
+          <w:sz w:val="24"/>
+          <w:szCs w:val="24"/>
+          <w:lang w:val="en-US"/>
+        </w:rPr>
+      </w:pPr>
     </w:p>
     <w:sectPr>
       <w:pgSz w:w="11906" w:h="16838"/>

</xml_diff>